<commit_message>
inished the pseudo code
Signed-off-by: Eric Tsang <surplus.et@gmail.com>
</commit_message>
<xml_diff>
--- a/extra/Design Document.docx
+++ b/extra/Design Document.docx
@@ -152,13 +152,6 @@
           </w:tcPr>
           <w:sdt>
             <w:sdtPr>
-              <w:id w:val="995804"/>
-              <w:docPartObj>
-                <w:docPartGallery w:val="Table of Contents"/>
-                <w:docPartUnique/>
-              </w:docPartObj>
-            </w:sdtPr>
-            <w:sdtEndPr>
               <w:rPr>
                 <w:rFonts w:asciiTheme="minorHAnsi" w:eastAsiaTheme="minorEastAsia" w:hAnsiTheme="minorHAnsi" w:cstheme="minorBidi"/>
                 <w:b w:val="0"/>
@@ -167,7 +160,12 @@
                 <w:sz w:val="22"/>
                 <w:szCs w:val="22"/>
               </w:rPr>
-            </w:sdtEndPr>
+              <w:id w:val="995804"/>
+              <w:docPartObj>
+                <w:docPartGallery w:val="Table of Contents"/>
+                <w:docPartUnique/>
+              </w:docPartObj>
+            </w:sdtPr>
             <w:sdtContent>
               <w:p>
                 <w:pPr>
@@ -1842,7 +1840,7 @@
         <w:jc w:val="center"/>
       </w:pPr>
       <w:r>
-        <w:object w:dxaOrig="5276" w:dyaOrig="8364">
+        <w:object w:dxaOrig="5519" w:dyaOrig="8364">
           <v:shapetype id="_x0000_t75" coordsize="21600,21600" o:spt="75" o:preferrelative="t" path="m@4@5l@4@11@9@11@9@5xe" filled="f" stroked="f">
             <v:stroke joinstyle="miter"/>
             <v:formulas>
@@ -1862,10 +1860,10 @@
             <v:path o:extrusionok="f" gradientshapeok="t" o:connecttype="rect"/>
             <o:lock v:ext="edit" aspectratio="t"/>
           </v:shapetype>
-          <v:shape id="_x0000_i1025" type="#_x0000_t75" style="width:202.25pt;height:321.2pt" o:ole="">
+          <v:shape id="_x0000_i1026" type="#_x0000_t75" style="width:226pt;height:342.45pt" o:ole="">
             <v:imagedata r:id="rId8" o:title=""/>
           </v:shape>
-          <o:OLEObject Type="Embed" ProgID="Visio.Drawing.11" ShapeID="_x0000_i1025" DrawAspect="Content" ObjectID="_1486960572" r:id="rId9"/>
+          <o:OLEObject Type="Embed" ProgID="Visio.Drawing.11" ShapeID="_x0000_i1026" DrawAspect="Content" ObjectID="_1486964866" r:id="rId9"/>
         </w:object>
       </w:r>
     </w:p>
@@ -1997,10 +1995,22 @@
         <w:t>Read</w:t>
       </w:r>
       <w:r>
+        <w:rPr>
+          <w:b/>
+        </w:rPr>
+        <w:t xml:space="preserve"> &amp; echo</w:t>
+      </w:r>
+      <w:r>
         <w:t>;</w:t>
       </w:r>
       <w:r>
-        <w:t xml:space="preserve"> read data from the client socket.</w:t>
+        <w:t xml:space="preserve"> read data from the client socket</w:t>
+      </w:r>
+      <w:r>
+        <w:t xml:space="preserve">, then </w:t>
+      </w:r>
+      <w:r>
+        <w:t>write the data read from the client socket to all other sockets except the one that sent it.</w:t>
       </w:r>
     </w:p>
     <w:p>
@@ -2015,13 +2025,13 @@
         <w:rPr>
           <w:b/>
         </w:rPr>
-        <w:t>Echo</w:t>
+        <w:t>Update client list</w:t>
       </w:r>
       <w:r>
         <w:t>;</w:t>
       </w:r>
       <w:r>
-        <w:t xml:space="preserve"> write the data read from the client socket to all other sockets except the one that sent it.</w:t>
+        <w:t xml:space="preserve"> update our list of clients that are being displayed on std out from the select's socket set.</w:t>
       </w:r>
     </w:p>
     <w:p>
@@ -2036,50 +2046,35 @@
         <w:rPr>
           <w:b/>
         </w:rPr>
-        <w:t>Update client list</w:t>
+        <w:t>Write to file</w:t>
       </w:r>
       <w:r>
         <w:t>;</w:t>
       </w:r>
       <w:r>
-        <w:t xml:space="preserve"> update our list of clients that are being displayed on std out from the select's socket set.</w:t>
-      </w:r>
-    </w:p>
-    <w:p>
-      <w:pPr>
-        <w:pStyle w:val="ListParagraph"/>
-        <w:numPr>
-          <w:ilvl w:val="0"/>
-          <w:numId w:val="2"/>
-        </w:numPr>
-      </w:pPr>
-      <w:r>
-        <w:rPr>
-          <w:b/>
-        </w:rPr>
-        <w:t>Write to file</w:t>
-      </w:r>
-      <w:r>
-        <w:t>;</w:t>
-      </w:r>
-      <w:r>
         <w:t xml:space="preserve"> write out output to a file for bonus marks.</w:t>
       </w:r>
     </w:p>
     <w:p>
-      <w:r>
-        <w:t>The server application can be signaled at anytime, causing it to perform a cleanup routine, and terminate.</w:t>
-      </w:r>
-    </w:p>
-    <w:p>
-      <w:pPr>
-        <w:spacing w:after="0"/>
-        <w:ind w:firstLine="360"/>
+      <w:pPr>
         <w:rPr>
           <w:sz w:val="2"/>
           <w:szCs w:val="2"/>
         </w:rPr>
       </w:pPr>
+      <w:r>
+        <w:t>The server application can be signaled at anytime, causing it to perform a cleanup routine, and terminate.</w:t>
+      </w:r>
+      <w:r>
+        <w:br/>
+      </w:r>
+      <w:r>
+        <w:rPr>
+          <w:sz w:val="2"/>
+          <w:szCs w:val="2"/>
+        </w:rPr>
+        <w:t xml:space="preserve"> </w:t>
+      </w:r>
       <w:r>
         <w:rPr>
           <w:sz w:val="2"/>
@@ -2096,7 +2091,10 @@
       <w:bookmarkStart w:id="5" w:name="_Toc413218319"/>
       <w:r>
         <w:lastRenderedPageBreak/>
-        <w:t>Client</w:t>
+        <w:t>C</w:t>
+      </w:r>
+      <w:r>
+        <w:t>lient</w:t>
       </w:r>
       <w:bookmarkEnd w:id="4"/>
       <w:bookmarkEnd w:id="5"/>
@@ -2107,10 +2105,10 @@
       </w:pPr>
       <w:r>
         <w:object w:dxaOrig="4764" w:dyaOrig="8364">
-          <v:shape id="_x0000_i1026" type="#_x0000_t75" style="width:237.9pt;height:418.25pt" o:ole="">
+          <v:shape id="_x0000_i1025" type="#_x0000_t75" style="width:237.9pt;height:418.25pt" o:ole="">
             <v:imagedata r:id="rId10" o:title=""/>
           </v:shape>
-          <o:OLEObject Type="Embed" ProgID="Visio.Drawing.11" ShapeID="_x0000_i1026" DrawAspect="Content" ObjectID="_1486960573" r:id="rId11"/>
+          <o:OLEObject Type="Embed" ProgID="Visio.Drawing.11" ShapeID="_x0000_i1025" DrawAspect="Content" ObjectID="_1486964867" r:id="rId11"/>
         </w:object>
       </w:r>
     </w:p>
@@ -2414,210 +2412,623 @@
       </w:r>
       <w:bookmarkEnd w:id="10"/>
     </w:p>
-    <w:p/>
+    <w:p>
+      <w:r>
+        <w:t>Sets up the server application, and acquires resources.</w:t>
+      </w:r>
+    </w:p>
+    <w:p>
+      <w:pPr>
+        <w:pStyle w:val="code1"/>
+        <w:pBdr>
+          <w:top w:val="single" w:sz="18" w:space="1" w:color="808080" w:themeColor="background1" w:themeShade="80"/>
+        </w:pBdr>
+      </w:pPr>
+      <w:r>
+        <w:t>parse command line input to get port number, and file name</w:t>
+      </w:r>
+    </w:p>
+    <w:p>
+      <w:pPr>
+        <w:pStyle w:val="code2"/>
+      </w:pPr>
+      <w:r>
+        <w:t>create server socket on the specified port</w:t>
+      </w:r>
+    </w:p>
+    <w:p>
+      <w:pPr>
+        <w:pStyle w:val="code1"/>
+        <w:pBdr>
+          <w:bottom w:val="single" w:sz="18" w:space="1" w:color="808080" w:themeColor="background1" w:themeShade="80"/>
+        </w:pBdr>
+      </w:pPr>
+      <w:r>
+        <w:t>open file for appending, or create it if it doesn't exist</w:t>
+      </w:r>
+    </w:p>
     <w:p>
       <w:pPr>
         <w:pStyle w:val="Heading3"/>
       </w:pPr>
       <w:bookmarkStart w:id="11" w:name="_Toc413218323"/>
       <w:r>
+        <w:t>Cleanup</w:t>
+      </w:r>
+    </w:p>
+    <w:p>
+      <w:r>
+        <w:t>Releases system resources, and terminates the application.</w:t>
+      </w:r>
+    </w:p>
+    <w:p>
+      <w:pPr>
+        <w:pStyle w:val="code1"/>
+        <w:numPr>
+          <w:ilvl w:val="0"/>
+          <w:numId w:val="18"/>
+        </w:numPr>
+        <w:pBdr>
+          <w:top w:val="single" w:sz="18" w:space="1" w:color="808080" w:themeColor="background1" w:themeShade="80"/>
+        </w:pBdr>
+      </w:pPr>
+      <w:r>
+        <w:t>close all sockets in the socket set</w:t>
+      </w:r>
+    </w:p>
+    <w:p>
+      <w:pPr>
+        <w:pStyle w:val="code2"/>
+        <w:pBdr>
+          <w:bottom w:val="single" w:sz="18" w:space="1" w:color="808080" w:themeColor="background1" w:themeShade="80"/>
+        </w:pBdr>
+      </w:pPr>
+      <w:r>
+        <w:t>close the file</w:t>
+      </w:r>
+    </w:p>
+    <w:p>
+      <w:pPr>
+        <w:pStyle w:val="Heading3"/>
+      </w:pPr>
+      <w:r>
+        <w:t>Selectin</w:t>
+      </w:r>
+      <w:bookmarkEnd w:id="11"/>
+      <w:r>
+        <w:t>g</w:t>
+      </w:r>
+    </w:p>
+    <w:p>
+      <w:r>
+        <w:t>Waiting for an event to occur.</w:t>
+      </w:r>
+    </w:p>
+    <w:p>
+      <w:pPr>
+        <w:pStyle w:val="code1"/>
+        <w:numPr>
+          <w:ilvl w:val="0"/>
+          <w:numId w:val="19"/>
+        </w:numPr>
+        <w:pBdr>
+          <w:top w:val="single" w:sz="18" w:space="1" w:color="808080" w:themeColor="background1" w:themeShade="80"/>
+          <w:bottom w:val="single" w:sz="18" w:space="1" w:color="808080" w:themeColor="background1" w:themeShade="80"/>
+        </w:pBdr>
+      </w:pPr>
+      <w:r>
+        <w:t>issue a select call on the socket set</w:t>
+      </w:r>
+    </w:p>
+    <w:p>
+      <w:pPr>
+        <w:pStyle w:val="Heading3"/>
+      </w:pPr>
+      <w:bookmarkStart w:id="12" w:name="_Toc413218324"/>
+      <w:r>
+        <w:t>Parse select</w:t>
+      </w:r>
+      <w:bookmarkEnd w:id="12"/>
+    </w:p>
+    <w:p>
+      <w:r>
+        <w:t>Determine which event has occurred.</w:t>
+      </w:r>
+    </w:p>
+    <w:p>
+      <w:pPr>
+        <w:pStyle w:val="code1"/>
+        <w:numPr>
+          <w:ilvl w:val="0"/>
+          <w:numId w:val="20"/>
+        </w:numPr>
+        <w:pBdr>
+          <w:top w:val="single" w:sz="18" w:space="1" w:color="808080" w:themeColor="background1" w:themeShade="80"/>
+          <w:bottom w:val="single" w:sz="18" w:space="1" w:color="808080" w:themeColor="background1" w:themeShade="80"/>
+        </w:pBdr>
+      </w:pPr>
+      <w:r>
+        <w:t>loop through socket set, and determine which socket needs attention</w:t>
+      </w:r>
+    </w:p>
+    <w:p>
+      <w:pPr>
+        <w:pStyle w:val="Heading3"/>
+      </w:pPr>
+      <w:bookmarkStart w:id="13" w:name="_Toc413218325"/>
+      <w:r>
+        <w:t>Accept, add client socket</w:t>
+      </w:r>
+      <w:bookmarkEnd w:id="13"/>
+    </w:p>
+    <w:p>
+      <w:r>
+        <w:t>Handles a connection request from a client to the server.</w:t>
+      </w:r>
+    </w:p>
+    <w:p>
+      <w:pPr>
+        <w:pStyle w:val="code1"/>
+        <w:numPr>
+          <w:ilvl w:val="0"/>
+          <w:numId w:val="21"/>
+        </w:numPr>
+        <w:pBdr>
+          <w:top w:val="single" w:sz="18" w:space="1" w:color="808080" w:themeColor="background1" w:themeShade="80"/>
+        </w:pBdr>
+      </w:pPr>
+      <w:r>
+        <w:t>accept a new connection from the server socket</w:t>
+      </w:r>
+    </w:p>
+    <w:p>
+      <w:pPr>
+        <w:pStyle w:val="code2"/>
+      </w:pPr>
+      <w:r>
+        <w:t>add the socket to the socket set</w:t>
+      </w:r>
+    </w:p>
+    <w:p>
+      <w:pPr>
+        <w:pStyle w:val="code1"/>
+        <w:pBdr>
+          <w:bottom w:val="single" w:sz="18" w:space="1" w:color="808080" w:themeColor="background1" w:themeShade="80"/>
+        </w:pBdr>
+      </w:pPr>
+      <w:r>
+        <w:t>add client meta data to connected clients list</w:t>
+      </w:r>
+    </w:p>
+    <w:p>
+      <w:pPr>
+        <w:pStyle w:val="Heading3"/>
+      </w:pPr>
+      <w:bookmarkStart w:id="14" w:name="_Toc413218326"/>
+      <w:r>
+        <w:t>Remove client socket</w:t>
+      </w:r>
+      <w:bookmarkEnd w:id="14"/>
+    </w:p>
+    <w:p>
+      <w:r>
+        <w:t>Handles a disconnection of a client from the server.</w:t>
+      </w:r>
+    </w:p>
+    <w:p>
+      <w:pPr>
+        <w:pStyle w:val="code1"/>
+        <w:numPr>
+          <w:ilvl w:val="0"/>
+          <w:numId w:val="22"/>
+        </w:numPr>
+        <w:pBdr>
+          <w:top w:val="single" w:sz="18" w:space="1" w:color="808080" w:themeColor="background1" w:themeShade="80"/>
+        </w:pBdr>
+      </w:pPr>
+      <w:r>
+        <w:t>remove the socket from the socket set</w:t>
+      </w:r>
+    </w:p>
+    <w:p>
+      <w:pPr>
+        <w:pStyle w:val="code2"/>
+        <w:pBdr>
+          <w:bottom w:val="single" w:sz="18" w:space="1" w:color="808080" w:themeColor="background1" w:themeShade="80"/>
+        </w:pBdr>
+      </w:pPr>
+      <w:r>
+        <w:t>remove the corresponding client information from connected clients list</w:t>
+      </w:r>
+    </w:p>
+    <w:p>
+      <w:pPr>
+        <w:pStyle w:val="Heading3"/>
+      </w:pPr>
+      <w:bookmarkStart w:id="15" w:name="_Toc413218327"/>
+      <w:r>
+        <w:t>Read</w:t>
+      </w:r>
+      <w:bookmarkEnd w:id="15"/>
+      <w:r>
+        <w:t xml:space="preserve"> &amp; echo</w:t>
+      </w:r>
+    </w:p>
+    <w:p>
+      <w:r>
+        <w:t>Handles incoming data from a socket.</w:t>
+      </w:r>
+    </w:p>
+    <w:p>
+      <w:pPr>
+        <w:pStyle w:val="code1"/>
+        <w:numPr>
+          <w:ilvl w:val="0"/>
+          <w:numId w:val="23"/>
+        </w:numPr>
+        <w:pBdr>
+          <w:top w:val="single" w:sz="18" w:space="1" w:color="808080" w:themeColor="background1" w:themeShade="80"/>
+        </w:pBdr>
+      </w:pPr>
+      <w:r>
+        <w:lastRenderedPageBreak/>
+        <w:t>read from, data from the client socket</w:t>
+      </w:r>
+    </w:p>
+    <w:p>
+      <w:pPr>
+        <w:pStyle w:val="code2"/>
+        <w:pBdr>
+          <w:bottom w:val="single" w:sz="18" w:space="1" w:color="808080" w:themeColor="background1" w:themeShade="80"/>
+        </w:pBdr>
+      </w:pPr>
+      <w:r>
+        <w:t>transmit the read data to all sockets except the one that the data was read from</w:t>
+      </w:r>
+    </w:p>
+    <w:p>
+      <w:pPr>
+        <w:pStyle w:val="Heading3"/>
+      </w:pPr>
+      <w:bookmarkStart w:id="16" w:name="_Toc413218329"/>
+      <w:r>
+        <w:t>Update client list</w:t>
+      </w:r>
+      <w:bookmarkEnd w:id="16"/>
+    </w:p>
+    <w:p>
+      <w:r>
+        <w:t>Updates the display to redisplay the connected clients.</w:t>
+      </w:r>
+    </w:p>
+    <w:p>
+      <w:pPr>
+        <w:pStyle w:val="code1"/>
+        <w:numPr>
+          <w:ilvl w:val="0"/>
+          <w:numId w:val="24"/>
+        </w:numPr>
+        <w:pBdr>
+          <w:top w:val="single" w:sz="18" w:space="1" w:color="808080" w:themeColor="background1" w:themeShade="80"/>
+          <w:bottom w:val="single" w:sz="18" w:space="1" w:color="808080" w:themeColor="background1" w:themeShade="80"/>
+        </w:pBdr>
+      </w:pPr>
+      <w:r>
+        <w:t>redisplay the list of connected clients</w:t>
+      </w:r>
+    </w:p>
+    <w:p>
+      <w:pPr>
+        <w:pStyle w:val="Heading3"/>
+      </w:pPr>
+      <w:bookmarkStart w:id="17" w:name="_Toc413218330"/>
+      <w:r>
+        <w:t>Write to file</w:t>
+      </w:r>
+      <w:bookmarkEnd w:id="17"/>
+    </w:p>
+    <w:p>
+      <w:r>
+        <w:t>Records history to a file.</w:t>
+      </w:r>
+    </w:p>
+    <w:p>
+      <w:pPr>
+        <w:pStyle w:val="code1"/>
+        <w:numPr>
+          <w:ilvl w:val="0"/>
+          <w:numId w:val="25"/>
+        </w:numPr>
+        <w:pBdr>
+          <w:top w:val="single" w:sz="18" w:space="1" w:color="808080" w:themeColor="background1" w:themeShade="80"/>
+          <w:bottom w:val="single" w:sz="18" w:space="1" w:color="808080" w:themeColor="background1" w:themeShade="80"/>
+        </w:pBdr>
+      </w:pPr>
+      <w:r>
+        <w:t>record the chat, disconnect, and connect history to the file</w:t>
+      </w:r>
+    </w:p>
+    <w:p>
+      <w:pPr>
+        <w:spacing w:after="0"/>
+        <w:ind w:firstLine="360"/>
+        <w:rPr>
+          <w:rFonts w:asciiTheme="majorHAnsi" w:eastAsiaTheme="majorEastAsia" w:hAnsiTheme="majorHAnsi" w:cstheme="majorBidi"/>
+          <w:color w:val="A8422A" w:themeColor="accent1" w:themeShade="BF"/>
+          <w:sz w:val="24"/>
+          <w:szCs w:val="24"/>
+        </w:rPr>
+      </w:pPr>
+      <w:bookmarkStart w:id="18" w:name="_Toc413216837"/>
+      <w:bookmarkStart w:id="19" w:name="_Toc413218331"/>
+      <w:r>
+        <w:br w:type="page"/>
+      </w:r>
+    </w:p>
+    <w:p>
+      <w:pPr>
+        <w:pStyle w:val="Heading2"/>
+      </w:pPr>
+      <w:r>
+        <w:lastRenderedPageBreak/>
+        <w:t>Client</w:t>
+      </w:r>
+      <w:bookmarkEnd w:id="18"/>
+      <w:bookmarkEnd w:id="19"/>
+    </w:p>
+    <w:p>
+      <w:r>
+        <w:t>This section contains pseudo code for the client application.</w:t>
+      </w:r>
+    </w:p>
+    <w:p>
+      <w:pPr>
+        <w:pStyle w:val="Heading3"/>
+      </w:pPr>
+      <w:bookmarkStart w:id="20" w:name="_Toc413218332"/>
+      <w:r>
+        <w:t>Initialize</w:t>
+      </w:r>
+      <w:bookmarkEnd w:id="20"/>
+    </w:p>
+    <w:p>
+      <w:r>
+        <w:t>Sets up the client application, and acquires the needed resources.</w:t>
+      </w:r>
+    </w:p>
+    <w:p>
+      <w:pPr>
+        <w:pStyle w:val="code1"/>
+        <w:numPr>
+          <w:ilvl w:val="0"/>
+          <w:numId w:val="32"/>
+        </w:numPr>
+        <w:pBdr>
+          <w:top w:val="single" w:sz="18" w:space="1" w:color="808080" w:themeColor="background1" w:themeShade="80"/>
+        </w:pBdr>
+      </w:pPr>
+      <w:r>
+        <w:t>parse command line input to get file name, remote address and port, and display name</w:t>
+      </w:r>
+    </w:p>
+    <w:p>
+      <w:pPr>
+        <w:pStyle w:val="code2"/>
+      </w:pPr>
+      <w:r>
+        <w:t>connect to the server</w:t>
+      </w:r>
+    </w:p>
+    <w:p>
+      <w:pPr>
+        <w:pStyle w:val="code1"/>
+        <w:pBdr>
+          <w:bottom w:val="single" w:sz="18" w:space="1" w:color="808080" w:themeColor="background1" w:themeShade="80"/>
+        </w:pBdr>
+      </w:pPr>
+      <w:r>
+        <w:t>send server our display name or nothing if none</w:t>
+      </w:r>
+    </w:p>
+    <w:p>
+      <w:pPr>
+        <w:pStyle w:val="Heading3"/>
+      </w:pPr>
+      <w:bookmarkStart w:id="21" w:name="_Toc413218333"/>
+      <w:r>
+        <w:t>Cleanup</w:t>
+      </w:r>
+    </w:p>
+    <w:p>
+      <w:r>
+        <w:t>Releases system resources.</w:t>
+      </w:r>
+    </w:p>
+    <w:p>
+      <w:pPr>
+        <w:pStyle w:val="code1"/>
+        <w:numPr>
+          <w:ilvl w:val="0"/>
+          <w:numId w:val="31"/>
+        </w:numPr>
+        <w:pBdr>
+          <w:top w:val="single" w:sz="18" w:space="1" w:color="808080" w:themeColor="background1" w:themeShade="80"/>
+          <w:bottom w:val="single" w:sz="18" w:space="1" w:color="808080" w:themeColor="background1" w:themeShade="80"/>
+        </w:pBdr>
+      </w:pPr>
+      <w:r>
+        <w:t>disconnect from the server, and release any resources</w:t>
+      </w:r>
+    </w:p>
+    <w:p>
+      <w:pPr>
+        <w:pStyle w:val="Heading3"/>
+      </w:pPr>
+      <w:r>
         <w:t>Selecting</w:t>
       </w:r>
-      <w:bookmarkEnd w:id="11"/>
-    </w:p>
-    <w:p/>
+      <w:bookmarkEnd w:id="21"/>
+    </w:p>
+    <w:p>
+      <w:r>
+        <w:t>Wait for an event to occur instead of looping, and pinning a core.</w:t>
+      </w:r>
+    </w:p>
+    <w:p>
+      <w:pPr>
+        <w:pStyle w:val="code1"/>
+        <w:numPr>
+          <w:ilvl w:val="0"/>
+          <w:numId w:val="30"/>
+        </w:numPr>
+        <w:pBdr>
+          <w:top w:val="single" w:sz="18" w:space="1" w:color="808080" w:themeColor="background1" w:themeShade="80"/>
+          <w:bottom w:val="single" w:sz="18" w:space="1" w:color="808080" w:themeColor="background1" w:themeShade="80"/>
+        </w:pBdr>
+      </w:pPr>
+      <w:r>
+        <w:t xml:space="preserve">call select with a file descriptor set composed of </w:t>
+      </w:r>
+      <w:proofErr w:type="spellStart"/>
+      <w:r>
+        <w:t>stdin</w:t>
+      </w:r>
+      <w:proofErr w:type="spellEnd"/>
+      <w:r>
+        <w:t>, and the socket</w:t>
+      </w:r>
+    </w:p>
     <w:p>
       <w:pPr>
         <w:pStyle w:val="Heading3"/>
       </w:pPr>
-      <w:bookmarkStart w:id="12" w:name="_Toc413218324"/>
+      <w:bookmarkStart w:id="22" w:name="_Toc413218334"/>
       <w:r>
         <w:t>Parse select</w:t>
       </w:r>
-      <w:bookmarkEnd w:id="12"/>
-    </w:p>
-    <w:p/>
+      <w:bookmarkEnd w:id="22"/>
+    </w:p>
+    <w:p>
+      <w:r>
+        <w:t>Select has returned, determine which event it was.</w:t>
+      </w:r>
+    </w:p>
+    <w:p>
+      <w:pPr>
+        <w:pStyle w:val="code1"/>
+        <w:numPr>
+          <w:ilvl w:val="0"/>
+          <w:numId w:val="29"/>
+        </w:numPr>
+        <w:pBdr>
+          <w:top w:val="single" w:sz="18" w:space="1" w:color="808080" w:themeColor="background1" w:themeShade="80"/>
+          <w:bottom w:val="single" w:sz="18" w:space="1" w:color="808080" w:themeColor="background1" w:themeShade="80"/>
+        </w:pBdr>
+      </w:pPr>
+      <w:r>
+        <w:t>select has returned, determine which file descriptor caused select to return</w:t>
+      </w:r>
+    </w:p>
     <w:p>
       <w:pPr>
         <w:pStyle w:val="Heading3"/>
       </w:pPr>
-      <w:bookmarkStart w:id="13" w:name="_Toc413218325"/>
-      <w:r>
-        <w:t>Accept, add client socket</w:t>
-      </w:r>
-      <w:bookmarkEnd w:id="13"/>
-    </w:p>
-    <w:p/>
+      <w:r>
+        <w:t>Handle input</w:t>
+      </w:r>
+    </w:p>
+    <w:p>
+      <w:r>
+        <w:t>Handle an input event from the standard input stream.</w:t>
+      </w:r>
+    </w:p>
+    <w:p>
+      <w:pPr>
+        <w:pStyle w:val="code1"/>
+        <w:numPr>
+          <w:ilvl w:val="0"/>
+          <w:numId w:val="28"/>
+        </w:numPr>
+        <w:pBdr>
+          <w:top w:val="single" w:sz="18" w:space="1" w:color="808080" w:themeColor="background1" w:themeShade="80"/>
+          <w:bottom w:val="single" w:sz="18" w:space="1" w:color="808080" w:themeColor="background1" w:themeShade="80"/>
+        </w:pBdr>
+      </w:pPr>
+      <w:r>
+        <w:t xml:space="preserve">read data from </w:t>
+      </w:r>
+      <w:proofErr w:type="spellStart"/>
+      <w:r>
+        <w:t>stdin</w:t>
+      </w:r>
+      <w:proofErr w:type="spellEnd"/>
+      <w:r>
+        <w:t>, and then send the data from std in to the server</w:t>
+      </w:r>
+    </w:p>
     <w:p>
       <w:pPr>
         <w:pStyle w:val="Heading3"/>
       </w:pPr>
-      <w:bookmarkStart w:id="14" w:name="_Toc413218326"/>
-      <w:r>
-        <w:t>Remove client socket</w:t>
-      </w:r>
-      <w:bookmarkEnd w:id="14"/>
-    </w:p>
-    <w:p/>
+      <w:r>
+        <w:t>Handle message</w:t>
+      </w:r>
+    </w:p>
+    <w:p>
+      <w:r>
+        <w:t>Handle a message from the socket.</w:t>
+      </w:r>
+    </w:p>
+    <w:p>
+      <w:pPr>
+        <w:pStyle w:val="code1"/>
+        <w:numPr>
+          <w:ilvl w:val="0"/>
+          <w:numId w:val="27"/>
+        </w:numPr>
+        <w:pBdr>
+          <w:top w:val="single" w:sz="18" w:space="1" w:color="808080" w:themeColor="background1" w:themeShade="80"/>
+          <w:bottom w:val="single" w:sz="18" w:space="1" w:color="808080" w:themeColor="background1" w:themeShade="80"/>
+        </w:pBdr>
+      </w:pPr>
+      <w:r>
+        <w:t>read data from the socket, and display it</w:t>
+      </w:r>
+    </w:p>
     <w:p>
       <w:pPr>
         <w:pStyle w:val="Heading3"/>
       </w:pPr>
-      <w:bookmarkStart w:id="15" w:name="_Toc413218327"/>
-      <w:r>
-        <w:t>Read</w:t>
-      </w:r>
-      <w:bookmarkEnd w:id="15"/>
-    </w:p>
-    <w:p/>
-    <w:p>
-      <w:pPr>
-        <w:pStyle w:val="Heading3"/>
-      </w:pPr>
-      <w:bookmarkStart w:id="16" w:name="_Toc413218328"/>
-      <w:r>
-        <w:t>Echo</w:t>
-      </w:r>
-      <w:bookmarkEnd w:id="16"/>
-    </w:p>
-    <w:p/>
-    <w:p>
-      <w:pPr>
-        <w:pStyle w:val="Heading3"/>
-      </w:pPr>
-      <w:bookmarkStart w:id="17" w:name="_Toc413218329"/>
-      <w:r>
-        <w:t>Update client list</w:t>
-      </w:r>
-      <w:bookmarkEnd w:id="17"/>
-    </w:p>
-    <w:p/>
-    <w:p>
-      <w:pPr>
-        <w:pStyle w:val="Heading3"/>
-      </w:pPr>
-      <w:bookmarkStart w:id="18" w:name="_Toc413218330"/>
-      <w:r>
-        <w:t>Write to file</w:t>
-      </w:r>
-      <w:bookmarkEnd w:id="18"/>
-    </w:p>
-    <w:p/>
-    <w:p>
-      <w:pPr>
-        <w:pStyle w:val="Heading2"/>
-      </w:pPr>
-      <w:bookmarkStart w:id="19" w:name="_Toc413216837"/>
-      <w:bookmarkStart w:id="20" w:name="_Toc413218331"/>
-      <w:r>
-        <w:t>Client</w:t>
-      </w:r>
-      <w:bookmarkEnd w:id="19"/>
-      <w:bookmarkEnd w:id="20"/>
-    </w:p>
-    <w:p>
-      <w:r>
-        <w:t>This section contains pseudo code for the client application.</w:t>
-      </w:r>
-    </w:p>
-    <w:p>
-      <w:pPr>
-        <w:pStyle w:val="Heading3"/>
-      </w:pPr>
-      <w:bookmarkStart w:id="21" w:name="_Toc413218332"/>
-      <w:r>
-        <w:t>Initialize</w:t>
-      </w:r>
-      <w:bookmarkEnd w:id="21"/>
-    </w:p>
-    <w:p/>
-    <w:p>
-      <w:pPr>
-        <w:pStyle w:val="Heading3"/>
-      </w:pPr>
-      <w:bookmarkStart w:id="22" w:name="_Toc413218333"/>
-      <w:r>
-        <w:t>Selecting</w:t>
-      </w:r>
-      <w:bookmarkEnd w:id="22"/>
-    </w:p>
-    <w:p/>
-    <w:p>
-      <w:pPr>
-        <w:pStyle w:val="Heading3"/>
-      </w:pPr>
-      <w:bookmarkStart w:id="23" w:name="_Toc413218334"/>
-      <w:r>
-        <w:t>Parse select</w:t>
+      <w:bookmarkStart w:id="23" w:name="_Toc413218337"/>
+      <w:r>
+        <w:t xml:space="preserve">Write </w:t>
       </w:r>
       <w:bookmarkEnd w:id="23"/>
-    </w:p>
-    <w:p/>
-    <w:p>
-      <w:pPr>
-        <w:pStyle w:val="Heading3"/>
-      </w:pPr>
-      <w:bookmarkStart w:id="24" w:name="_Toc413218335"/>
-      <w:r>
-        <w:t xml:space="preserve">Read </w:t>
-      </w:r>
-      <w:proofErr w:type="spellStart"/>
-      <w:r>
-        <w:t>stdin</w:t>
-      </w:r>
-      <w:bookmarkEnd w:id="24"/>
-      <w:proofErr w:type="spellEnd"/>
-    </w:p>
-    <w:p/>
-    <w:p>
-      <w:pPr>
-        <w:pStyle w:val="Heading3"/>
-      </w:pPr>
-      <w:bookmarkStart w:id="25" w:name="_Toc413218336"/>
-      <w:r>
-        <w:t>Read socket</w:t>
-      </w:r>
-      <w:bookmarkEnd w:id="25"/>
-    </w:p>
-    <w:p/>
-    <w:p>
-      <w:pPr>
-        <w:pStyle w:val="Heading3"/>
-      </w:pPr>
-      <w:bookmarkStart w:id="26" w:name="_Toc413218337"/>
-      <w:r>
-        <w:t>Write socket</w:t>
-      </w:r>
-      <w:bookmarkEnd w:id="26"/>
-    </w:p>
-    <w:p/>
-    <w:p>
-      <w:pPr>
-        <w:pStyle w:val="Heading3"/>
-      </w:pPr>
-      <w:bookmarkStart w:id="27" w:name="_Toc413218338"/>
-      <w:r>
-        <w:t xml:space="preserve">Write </w:t>
-      </w:r>
-      <w:proofErr w:type="spellStart"/>
-      <w:r>
-        <w:t>stdout</w:t>
-      </w:r>
-      <w:bookmarkEnd w:id="27"/>
-      <w:proofErr w:type="spellEnd"/>
-    </w:p>
-    <w:p/>
-    <w:p>
-      <w:pPr>
-        <w:pStyle w:val="Heading3"/>
-      </w:pPr>
-      <w:bookmarkStart w:id="28" w:name="_Toc413218339"/>
-      <w:r>
-        <w:t>Write file</w:t>
-      </w:r>
-      <w:bookmarkEnd w:id="28"/>
-    </w:p>
-    <w:p/>
+      <w:r>
+        <w:t>file</w:t>
+      </w:r>
+    </w:p>
+    <w:p>
+      <w:r>
+        <w:t>Record chat history to the user specified file.</w:t>
+      </w:r>
+    </w:p>
+    <w:p>
+      <w:pPr>
+        <w:pStyle w:val="code1"/>
+        <w:numPr>
+          <w:ilvl w:val="0"/>
+          <w:numId w:val="26"/>
+        </w:numPr>
+        <w:pBdr>
+          <w:top w:val="single" w:sz="18" w:space="1" w:color="808080" w:themeColor="background1" w:themeShade="80"/>
+          <w:bottom w:val="single" w:sz="18" w:space="1" w:color="808080" w:themeColor="background1" w:themeShade="80"/>
+        </w:pBdr>
+      </w:pPr>
+      <w:r>
+        <w:t>record the chat history to the user specified file</w:t>
+      </w:r>
+    </w:p>
     <w:sectPr>
       <w:footerReference w:type="default" r:id="rId12"/>
       <w:footerReference w:type="first" r:id="rId13"/>
@@ -2692,7 +3103,7 @@
             <w:rPr>
               <w:noProof/>
             </w:rPr>
-            <w:t>3</w:t>
+            <w:t>6</w:t>
           </w:r>
         </w:fldSimple>
         <w:r>
@@ -3937,6 +4348,96 @@
     </w:lvlOverride>
   </w:num>
   <w:num w:numId="17">
+    <w:abstractNumId w:val="5"/>
+    <w:lvlOverride w:ilvl="0">
+      <w:startOverride w:val="1"/>
+    </w:lvlOverride>
+  </w:num>
+  <w:num w:numId="18">
+    <w:abstractNumId w:val="5"/>
+    <w:lvlOverride w:ilvl="0">
+      <w:startOverride w:val="1"/>
+    </w:lvlOverride>
+  </w:num>
+  <w:num w:numId="19">
+    <w:abstractNumId w:val="5"/>
+    <w:lvlOverride w:ilvl="0">
+      <w:startOverride w:val="1"/>
+    </w:lvlOverride>
+  </w:num>
+  <w:num w:numId="20">
+    <w:abstractNumId w:val="5"/>
+    <w:lvlOverride w:ilvl="0">
+      <w:startOverride w:val="1"/>
+    </w:lvlOverride>
+  </w:num>
+  <w:num w:numId="21">
+    <w:abstractNumId w:val="5"/>
+    <w:lvlOverride w:ilvl="0">
+      <w:startOverride w:val="1"/>
+    </w:lvlOverride>
+  </w:num>
+  <w:num w:numId="22">
+    <w:abstractNumId w:val="5"/>
+    <w:lvlOverride w:ilvl="0">
+      <w:startOverride w:val="1"/>
+    </w:lvlOverride>
+  </w:num>
+  <w:num w:numId="23">
+    <w:abstractNumId w:val="5"/>
+    <w:lvlOverride w:ilvl="0">
+      <w:startOverride w:val="1"/>
+    </w:lvlOverride>
+  </w:num>
+  <w:num w:numId="24">
+    <w:abstractNumId w:val="5"/>
+    <w:lvlOverride w:ilvl="0">
+      <w:startOverride w:val="1"/>
+    </w:lvlOverride>
+  </w:num>
+  <w:num w:numId="25">
+    <w:abstractNumId w:val="5"/>
+    <w:lvlOverride w:ilvl="0">
+      <w:startOverride w:val="1"/>
+    </w:lvlOverride>
+  </w:num>
+  <w:num w:numId="26">
+    <w:abstractNumId w:val="5"/>
+    <w:lvlOverride w:ilvl="0">
+      <w:startOverride w:val="1"/>
+    </w:lvlOverride>
+  </w:num>
+  <w:num w:numId="27">
+    <w:abstractNumId w:val="5"/>
+    <w:lvlOverride w:ilvl="0">
+      <w:startOverride w:val="1"/>
+    </w:lvlOverride>
+  </w:num>
+  <w:num w:numId="28">
+    <w:abstractNumId w:val="5"/>
+    <w:lvlOverride w:ilvl="0">
+      <w:startOverride w:val="1"/>
+    </w:lvlOverride>
+  </w:num>
+  <w:num w:numId="29">
+    <w:abstractNumId w:val="5"/>
+    <w:lvlOverride w:ilvl="0">
+      <w:startOverride w:val="1"/>
+    </w:lvlOverride>
+  </w:num>
+  <w:num w:numId="30">
+    <w:abstractNumId w:val="5"/>
+    <w:lvlOverride w:ilvl="0">
+      <w:startOverride w:val="1"/>
+    </w:lvlOverride>
+  </w:num>
+  <w:num w:numId="31">
+    <w:abstractNumId w:val="5"/>
+    <w:lvlOverride w:ilvl="0">
+      <w:startOverride w:val="1"/>
+    </w:lvlOverride>
+  </w:num>
+  <w:num w:numId="32">
     <w:abstractNumId w:val="5"/>
     <w:lvlOverride w:ilvl="0">
       <w:startOverride w:val="1"/>
@@ -4987,349 +5488,6 @@
 </w:styles>
 </file>
 
-<file path=word/glossary/document.xml><?xml version="1.0" encoding="utf-8"?>
-<w:glossaryDocument xmlns:ve="http://schemas.openxmlformats.org/markup-compatibility/2006" xmlns:o="urn:schemas-microsoft-com:office:office" xmlns:r="http://schemas.openxmlformats.org/officeDocument/2006/relationships" xmlns:m="http://schemas.openxmlformats.org/officeDocument/2006/math" xmlns:v="urn:schemas-microsoft-com:vml" xmlns:wp="http://schemas.openxmlformats.org/drawingml/2006/wordprocessingDrawing" xmlns:w10="urn:schemas-microsoft-com:office:word" xmlns:w="http://schemas.openxmlformats.org/wordprocessingml/2006/main" xmlns:wne="http://schemas.microsoft.com/office/word/2006/wordml">
-  <w:docParts/>
-</w:glossaryDocument>
-</file>
-
-<file path=word/glossary/fontTable.xml><?xml version="1.0" encoding="utf-8"?>
-<w:fonts xmlns:r="http://schemas.openxmlformats.org/officeDocument/2006/relationships" xmlns:w="http://schemas.openxmlformats.org/wordprocessingml/2006/main">
-  <w:font w:name="Symbol">
-    <w:panose1 w:val="05050102010706020507"/>
-    <w:charset w:val="02"/>
-    <w:family w:val="roman"/>
-    <w:pitch w:val="variable"/>
-    <w:sig w:usb0="00000000" w:usb1="10000000" w:usb2="00000000" w:usb3="00000000" w:csb0="80000000" w:csb1="00000000"/>
-  </w:font>
-  <w:font w:name="Times New Roman">
-    <w:panose1 w:val="02020603050405020304"/>
-    <w:charset w:val="00"/>
-    <w:family w:val="roman"/>
-    <w:pitch w:val="variable"/>
-    <w:sig w:usb0="E0002AFF" w:usb1="C0007841" w:usb2="00000009" w:usb3="00000000" w:csb0="000001FF" w:csb1="00000000"/>
-  </w:font>
-  <w:font w:name="Courier New">
-    <w:panose1 w:val="02070309020205020404"/>
-    <w:charset w:val="00"/>
-    <w:family w:val="modern"/>
-    <w:pitch w:val="fixed"/>
-    <w:sig w:usb0="E0002AFF" w:usb1="C0007843" w:usb2="00000009" w:usb3="00000000" w:csb0="000001FF" w:csb1="00000000"/>
-  </w:font>
-  <w:font w:name="Wingdings">
-    <w:panose1 w:val="05000000000000000000"/>
-    <w:charset w:val="02"/>
-    <w:family w:val="auto"/>
-    <w:pitch w:val="variable"/>
-    <w:sig w:usb0="00000000" w:usb1="10000000" w:usb2="00000000" w:usb3="00000000" w:csb0="80000000" w:csb1="00000000"/>
-  </w:font>
-  <w:font w:name="Corbel">
-    <w:panose1 w:val="020B0503020204020204"/>
-    <w:charset w:val="00"/>
-    <w:family w:val="swiss"/>
-    <w:pitch w:val="variable"/>
-    <w:sig w:usb0="A00002EF" w:usb1="4000A44B" w:usb2="00000000" w:usb3="00000000" w:csb0="0000019F" w:csb1="00000000"/>
-  </w:font>
-  <w:font w:name="宋体">
-    <w:altName w:val="SimSun"/>
-    <w:panose1 w:val="02010600030101010101"/>
-    <w:charset w:val="86"/>
-    <w:family w:val="auto"/>
-    <w:pitch w:val="variable"/>
-    <w:sig w:usb0="00000003" w:usb1="288F0000" w:usb2="00000016" w:usb3="00000000" w:csb0="00040001" w:csb1="00000000"/>
-  </w:font>
-  <w:font w:name="Consolas">
-    <w:panose1 w:val="020B0609020204030204"/>
-    <w:charset w:val="00"/>
-    <w:family w:val="modern"/>
-    <w:pitch w:val="fixed"/>
-    <w:sig w:usb0="E10002FF" w:usb1="4000FCFF" w:usb2="00000009" w:usb3="00000000" w:csb0="0000019F" w:csb1="00000000"/>
-  </w:font>
-  <w:font w:name="华文楷体">
-    <w:panose1 w:val="00000000000000000000"/>
-    <w:charset w:val="86"/>
-    <w:family w:val="roman"/>
-    <w:notTrueType/>
-    <w:pitch w:val="default"/>
-    <w:sig w:usb0="00000000" w:usb1="00000000" w:usb2="00000000" w:usb3="00000000" w:csb0="00000000" w:csb1="00000000"/>
-  </w:font>
-  <w:font w:name="Tahoma">
-    <w:panose1 w:val="020B0604030504040204"/>
-    <w:charset w:val="00"/>
-    <w:family w:val="swiss"/>
-    <w:pitch w:val="variable"/>
-    <w:sig w:usb0="E1002EFF" w:usb1="C000605B" w:usb2="00000029" w:usb3="00000000" w:csb0="000101FF" w:csb1="00000000"/>
-  </w:font>
-  <w:font w:name="Calibri">
-    <w:panose1 w:val="020F0502020204030204"/>
-    <w:charset w:val="00"/>
-    <w:family w:val="swiss"/>
-    <w:pitch w:val="variable"/>
-    <w:sig w:usb0="E00002FF" w:usb1="4000ACFF" w:usb2="00000001" w:usb3="00000000" w:csb0="0000019F" w:csb1="00000000"/>
-  </w:font>
-  <w:font w:name="Cambria">
-    <w:panose1 w:val="02040503050406030204"/>
-    <w:charset w:val="00"/>
-    <w:family w:val="roman"/>
-    <w:pitch w:val="variable"/>
-    <w:sig w:usb0="E00002FF" w:usb1="400004FF" w:usb2="00000000" w:usb3="00000000" w:csb0="0000019F" w:csb1="00000000"/>
-  </w:font>
-</w:fonts>
-</file>
-
-<file path=word/glossary/settings.xml><?xml version="1.0" encoding="utf-8"?>
-<w:settings xmlns:o="urn:schemas-microsoft-com:office:office" xmlns:r="http://schemas.openxmlformats.org/officeDocument/2006/relationships" xmlns:m="http://schemas.openxmlformats.org/officeDocument/2006/math" xmlns:v="urn:schemas-microsoft-com:vml" xmlns:w10="urn:schemas-microsoft-com:office:word" xmlns:w="http://schemas.openxmlformats.org/wordprocessingml/2006/main" xmlns:sl="http://schemas.openxmlformats.org/schemaLibrary/2006/main">
-  <w:view w:val="normal"/>
-  <w:defaultTabStop w:val="720"/>
-  <w:characterSpacingControl w:val="doNotCompress"/>
-  <w:compat>
-    <w:useFELayout/>
-  </w:compat>
-  <w:rsids>
-    <w:rsidRoot w:val="008506E3"/>
-    <w:rsid w:val="008506E3"/>
-  </w:rsids>
-  <m:mathPr>
-    <m:mathFont m:val="Cambria Math"/>
-    <m:brkBin m:val="before"/>
-    <m:brkBinSub m:val="--"/>
-    <m:smallFrac m:val="off"/>
-    <m:dispDef/>
-    <m:lMargin m:val="0"/>
-    <m:rMargin m:val="0"/>
-    <m:defJc m:val="centerGroup"/>
-    <m:wrapIndent m:val="1440"/>
-    <m:intLim m:val="subSup"/>
-    <m:naryLim m:val="undOvr"/>
-  </m:mathPr>
-  <w:themeFontLang w:val="en-CA" w:eastAsia="zh-CN"/>
-  <w:clrSchemeMapping w:bg1="light1" w:t1="dark1" w:bg2="light2" w:t2="dark2" w:accent1="accent1" w:accent2="accent2" w:accent3="accent3" w:accent4="accent4" w:accent5="accent5" w:accent6="accent6" w:hyperlink="hyperlink" w:followedHyperlink="followedHyperlink"/>
-  <w:decimalSymbol w:val="."/>
-  <w:listSeparator w:val=","/>
-</w:settings>
-</file>
-
-<file path=word/glossary/styles.xml><?xml version="1.0" encoding="utf-8"?>
-<w:styles xmlns:r="http://schemas.openxmlformats.org/officeDocument/2006/relationships" xmlns:w="http://schemas.openxmlformats.org/wordprocessingml/2006/main">
-  <w:docDefaults>
-    <w:rPrDefault>
-      <w:rPr>
-        <w:rFonts w:asciiTheme="minorHAnsi" w:eastAsiaTheme="minorEastAsia" w:hAnsiTheme="minorHAnsi" w:cstheme="minorBidi"/>
-        <w:sz w:val="22"/>
-        <w:szCs w:val="22"/>
-        <w:lang w:val="en-CA" w:eastAsia="zh-CN" w:bidi="ar-SA"/>
-      </w:rPr>
-    </w:rPrDefault>
-    <w:pPrDefault>
-      <w:pPr>
-        <w:spacing w:after="200" w:line="276" w:lineRule="auto"/>
-      </w:pPr>
-    </w:pPrDefault>
-  </w:docDefaults>
-  <w:latentStyles w:defLockedState="0" w:defUIPriority="99" w:defSemiHidden="1" w:defUnhideWhenUsed="1" w:defQFormat="0" w:count="267">
-    <w:lsdException w:name="Normal" w:semiHidden="0" w:uiPriority="0" w:unhideWhenUsed="0" w:qFormat="1"/>
-    <w:lsdException w:name="heading 1" w:semiHidden="0" w:uiPriority="9" w:unhideWhenUsed="0" w:qFormat="1"/>
-    <w:lsdException w:name="heading 2" w:uiPriority="9" w:qFormat="1"/>
-    <w:lsdException w:name="heading 3" w:uiPriority="9" w:qFormat="1"/>
-    <w:lsdException w:name="heading 4" w:uiPriority="9" w:qFormat="1"/>
-    <w:lsdException w:name="heading 5" w:uiPriority="9" w:qFormat="1"/>
-    <w:lsdException w:name="heading 6" w:uiPriority="9" w:qFormat="1"/>
-    <w:lsdException w:name="heading 7" w:uiPriority="9" w:qFormat="1"/>
-    <w:lsdException w:name="heading 8" w:uiPriority="9" w:qFormat="1"/>
-    <w:lsdException w:name="heading 9" w:uiPriority="9" w:qFormat="1"/>
-    <w:lsdException w:name="toc 1" w:uiPriority="39"/>
-    <w:lsdException w:name="toc 2" w:uiPriority="39"/>
-    <w:lsdException w:name="toc 3" w:uiPriority="39"/>
-    <w:lsdException w:name="toc 4" w:uiPriority="39"/>
-    <w:lsdException w:name="toc 5" w:uiPriority="39"/>
-    <w:lsdException w:name="toc 6" w:uiPriority="39"/>
-    <w:lsdException w:name="toc 7" w:uiPriority="39"/>
-    <w:lsdException w:name="toc 8" w:uiPriority="39"/>
-    <w:lsdException w:name="toc 9" w:uiPriority="39"/>
-    <w:lsdException w:name="caption" w:uiPriority="35" w:qFormat="1"/>
-    <w:lsdException w:name="Title" w:semiHidden="0" w:uiPriority="10" w:unhideWhenUsed="0" w:qFormat="1"/>
-    <w:lsdException w:name="Default Paragraph Font" w:uiPriority="1"/>
-    <w:lsdException w:name="Subtitle" w:semiHidden="0" w:uiPriority="11" w:unhideWhenUsed="0" w:qFormat="1"/>
-    <w:lsdException w:name="Strong" w:semiHidden="0" w:uiPriority="22" w:unhideWhenUsed="0" w:qFormat="1"/>
-    <w:lsdException w:name="Emphasis" w:semiHidden="0" w:uiPriority="20" w:unhideWhenUsed="0" w:qFormat="1"/>
-    <w:lsdException w:name="Table Grid" w:semiHidden="0" w:uiPriority="59" w:unhideWhenUsed="0"/>
-    <w:lsdException w:name="Placeholder Text" w:unhideWhenUsed="0"/>
-    <w:lsdException w:name="No Spacing" w:semiHidden="0" w:uiPriority="1" w:unhideWhenUsed="0" w:qFormat="1"/>
-    <w:lsdException w:name="Light Shading" w:semiHidden="0" w:uiPriority="60" w:unhideWhenUsed="0"/>
-    <w:lsdException w:name="Light List" w:semiHidden="0" w:uiPriority="61" w:unhideWhenUsed="0"/>
-    <w:lsdException w:name="Light Grid" w:semiHidden="0" w:uiPriority="62" w:unhideWhenUsed="0"/>
-    <w:lsdException w:name="Medium Shading 1" w:semiHidden="0" w:uiPriority="63" w:unhideWhenUsed="0"/>
-    <w:lsdException w:name="Medium Shading 2" w:semiHidden="0" w:uiPriority="64" w:unhideWhenUsed="0"/>
-    <w:lsdException w:name="Medium List 1" w:semiHidden="0" w:uiPriority="65" w:unhideWhenUsed="0"/>
-    <w:lsdException w:name="Medium List 2" w:semiHidden="0" w:uiPriority="66" w:unhideWhenUsed="0"/>
-    <w:lsdException w:name="Medium Grid 1" w:semiHidden="0" w:uiPriority="67" w:unhideWhenUsed="0"/>
-    <w:lsdException w:name="Medium Grid 2" w:semiHidden="0" w:uiPriority="68" w:unhideWhenUsed="0"/>
-    <w:lsdException w:name="Medium Grid 3" w:semiHidden="0" w:uiPriority="69" w:unhideWhenUsed="0"/>
-    <w:lsdException w:name="Dark List" w:semiHidden="0" w:uiPriority="70" w:unhideWhenUsed="0"/>
-    <w:lsdException w:name="Colorful Shading" w:semiHidden="0" w:uiPriority="71" w:unhideWhenUsed="0"/>
-    <w:lsdException w:name="Colorful List" w:semiHidden="0" w:uiPriority="72" w:unhideWhenUsed="0"/>
-    <w:lsdException w:name="Colorful Grid" w:semiHidden="0" w:uiPriority="73" w:unhideWhenUsed="0"/>
-    <w:lsdException w:name="Light Shading Accent 1" w:semiHidden="0" w:uiPriority="60" w:unhideWhenUsed="0"/>
-    <w:lsdException w:name="Light List Accent 1" w:semiHidden="0" w:uiPriority="61" w:unhideWhenUsed="0"/>
-    <w:lsdException w:name="Light Grid Accent 1" w:semiHidden="0" w:uiPriority="62" w:unhideWhenUsed="0"/>
-    <w:lsdException w:name="Medium Shading 1 Accent 1" w:semiHidden="0" w:uiPriority="63" w:unhideWhenUsed="0"/>
-    <w:lsdException w:name="Medium Shading 2 Accent 1" w:semiHidden="0" w:uiPriority="64" w:unhideWhenUsed="0"/>
-    <w:lsdException w:name="Medium List 1 Accent 1" w:semiHidden="0" w:uiPriority="65" w:unhideWhenUsed="0"/>
-    <w:lsdException w:name="Revision" w:unhideWhenUsed="0"/>
-    <w:lsdException w:name="List Paragraph" w:semiHidden="0" w:uiPriority="34" w:unhideWhenUsed="0" w:qFormat="1"/>
-    <w:lsdException w:name="Quote" w:semiHidden="0" w:uiPriority="29" w:unhideWhenUsed="0" w:qFormat="1"/>
-    <w:lsdException w:name="Intense Quote" w:semiHidden="0" w:uiPriority="30" w:unhideWhenUsed="0" w:qFormat="1"/>
-    <w:lsdException w:name="Medium List 2 Accent 1" w:semiHidden="0" w:uiPriority="66" w:unhideWhenUsed="0"/>
-    <w:lsdException w:name="Medium Grid 1 Accent 1" w:semiHidden="0" w:uiPriority="67" w:unhideWhenUsed="0"/>
-    <w:lsdException w:name="Medium Grid 2 Accent 1" w:semiHidden="0" w:uiPriority="68" w:unhideWhenUsed="0"/>
-    <w:lsdException w:name="Medium Grid 3 Accent 1" w:semiHidden="0" w:uiPriority="69" w:unhideWhenUsed="0"/>
-    <w:lsdException w:name="Dark List Accent 1" w:semiHidden="0" w:uiPriority="70" w:unhideWhenUsed="0"/>
-    <w:lsdException w:name="Colorful Shading Accent 1" w:semiHidden="0" w:uiPriority="71" w:unhideWhenUsed="0"/>
-    <w:lsdException w:name="Colorful List Accent 1" w:semiHidden="0" w:uiPriority="72" w:unhideWhenUsed="0"/>
-    <w:lsdException w:name="Colorful Grid Accent 1" w:semiHidden="0" w:uiPriority="73" w:unhideWhenUsed="0"/>
-    <w:lsdException w:name="Light Shading Accent 2" w:semiHidden="0" w:uiPriority="60" w:unhideWhenUsed="0"/>
-    <w:lsdException w:name="Light List Accent 2" w:semiHidden="0" w:uiPriority="61" w:unhideWhenUsed="0"/>
-    <w:lsdException w:name="Light Grid Accent 2" w:semiHidden="0" w:uiPriority="62" w:unhideWhenUsed="0"/>
-    <w:lsdException w:name="Medium Shading 1 Accent 2" w:semiHidden="0" w:uiPriority="63" w:unhideWhenUsed="0"/>
-    <w:lsdException w:name="Medium Shading 2 Accent 2" w:semiHidden="0" w:uiPriority="64" w:unhideWhenUsed="0"/>
-    <w:lsdException w:name="Medium List 1 Accent 2" w:semiHidden="0" w:uiPriority="65" w:unhideWhenUsed="0"/>
-    <w:lsdException w:name="Medium List 2 Accent 2" w:semiHidden="0" w:uiPriority="66" w:unhideWhenUsed="0"/>
-    <w:lsdException w:name="Medium Grid 1 Accent 2" w:semiHidden="0" w:uiPriority="67" w:unhideWhenUsed="0"/>
-    <w:lsdException w:name="Medium Grid 2 Accent 2" w:semiHidden="0" w:uiPriority="68" w:unhideWhenUsed="0"/>
-    <w:lsdException w:name="Medium Grid 3 Accent 2" w:semiHidden="0" w:uiPriority="69" w:unhideWhenUsed="0"/>
-    <w:lsdException w:name="Dark List Accent 2" w:semiHidden="0" w:uiPriority="70" w:unhideWhenUsed="0"/>
-    <w:lsdException w:name="Colorful Shading Accent 2" w:semiHidden="0" w:uiPriority="71" w:unhideWhenUsed="0"/>
-    <w:lsdException w:name="Colorful List Accent 2" w:semiHidden="0" w:uiPriority="72" w:unhideWhenUsed="0"/>
-    <w:lsdException w:name="Colorful Grid Accent 2" w:semiHidden="0" w:uiPriority="73" w:unhideWhenUsed="0"/>
-    <w:lsdException w:name="Light Shading Accent 3" w:semiHidden="0" w:uiPriority="60" w:unhideWhenUsed="0"/>
-    <w:lsdException w:name="Light List Accent 3" w:semiHidden="0" w:uiPriority="61" w:unhideWhenUsed="0"/>
-    <w:lsdException w:name="Light Grid Accent 3" w:semiHidden="0" w:uiPriority="62" w:unhideWhenUsed="0"/>
-    <w:lsdException w:name="Medium Shading 1 Accent 3" w:semiHidden="0" w:uiPriority="63" w:unhideWhenUsed="0"/>
-    <w:lsdException w:name="Medium Shading 2 Accent 3" w:semiHidden="0" w:uiPriority="64" w:unhideWhenUsed="0"/>
-    <w:lsdException w:name="Medium List 1 Accent 3" w:semiHidden="0" w:uiPriority="65" w:unhideWhenUsed="0"/>
-    <w:lsdException w:name="Medium List 2 Accent 3" w:semiHidden="0" w:uiPriority="66" w:unhideWhenUsed="0"/>
-    <w:lsdException w:name="Medium Grid 1 Accent 3" w:semiHidden="0" w:uiPriority="67" w:unhideWhenUsed="0"/>
-    <w:lsdException w:name="Medium Grid 2 Accent 3" w:semiHidden="0" w:uiPriority="68" w:unhideWhenUsed="0"/>
-    <w:lsdException w:name="Medium Grid 3 Accent 3" w:semiHidden="0" w:uiPriority="69" w:unhideWhenUsed="0"/>
-    <w:lsdException w:name="Dark List Accent 3" w:semiHidden="0" w:uiPriority="70" w:unhideWhenUsed="0"/>
-    <w:lsdException w:name="Colorful Shading Accent 3" w:semiHidden="0" w:uiPriority="71" w:unhideWhenUsed="0"/>
-    <w:lsdException w:name="Colorful List Accent 3" w:semiHidden="0" w:uiPriority="72" w:unhideWhenUsed="0"/>
-    <w:lsdException w:name="Colorful Grid Accent 3" w:semiHidden="0" w:uiPriority="73" w:unhideWhenUsed="0"/>
-    <w:lsdException w:name="Light Shading Accent 4" w:semiHidden="0" w:uiPriority="60" w:unhideWhenUsed="0"/>
-    <w:lsdException w:name="Light List Accent 4" w:semiHidden="0" w:uiPriority="61" w:unhideWhenUsed="0"/>
-    <w:lsdException w:name="Light Grid Accent 4" w:semiHidden="0" w:uiPriority="62" w:unhideWhenUsed="0"/>
-    <w:lsdException w:name="Medium Shading 1 Accent 4" w:semiHidden="0" w:uiPriority="63" w:unhideWhenUsed="0"/>
-    <w:lsdException w:name="Medium Shading 2 Accent 4" w:semiHidden="0" w:uiPriority="64" w:unhideWhenUsed="0"/>
-    <w:lsdException w:name="Medium List 1 Accent 4" w:semiHidden="0" w:uiPriority="65" w:unhideWhenUsed="0"/>
-    <w:lsdException w:name="Medium List 2 Accent 4" w:semiHidden="0" w:uiPriority="66" w:unhideWhenUsed="0"/>
-    <w:lsdException w:name="Medium Grid 1 Accent 4" w:semiHidden="0" w:uiPriority="67" w:unhideWhenUsed="0"/>
-    <w:lsdException w:name="Medium Grid 2 Accent 4" w:semiHidden="0" w:uiPriority="68" w:unhideWhenUsed="0"/>
-    <w:lsdException w:name="Medium Grid 3 Accent 4" w:semiHidden="0" w:uiPriority="69" w:unhideWhenUsed="0"/>
-    <w:lsdException w:name="Dark List Accent 4" w:semiHidden="0" w:uiPriority="70" w:unhideWhenUsed="0"/>
-    <w:lsdException w:name="Colorful Shading Accent 4" w:semiHidden="0" w:uiPriority="71" w:unhideWhenUsed="0"/>
-    <w:lsdException w:name="Colorful List Accent 4" w:semiHidden="0" w:uiPriority="72" w:unhideWhenUsed="0"/>
-    <w:lsdException w:name="Colorful Grid Accent 4" w:semiHidden="0" w:uiPriority="73" w:unhideWhenUsed="0"/>
-    <w:lsdException w:name="Light Shading Accent 5" w:semiHidden="0" w:uiPriority="60" w:unhideWhenUsed="0"/>
-    <w:lsdException w:name="Light List Accent 5" w:semiHidden="0" w:uiPriority="61" w:unhideWhenUsed="0"/>
-    <w:lsdException w:name="Light Grid Accent 5" w:semiHidden="0" w:uiPriority="62" w:unhideWhenUsed="0"/>
-    <w:lsdException w:name="Medium Shading 1 Accent 5" w:semiHidden="0" w:uiPriority="63" w:unhideWhenUsed="0"/>
-    <w:lsdException w:name="Medium Shading 2 Accent 5" w:semiHidden="0" w:uiPriority="64" w:unhideWhenUsed="0"/>
-    <w:lsdException w:name="Medium List 1 Accent 5" w:semiHidden="0" w:uiPriority="65" w:unhideWhenUsed="0"/>
-    <w:lsdException w:name="Medium List 2 Accent 5" w:semiHidden="0" w:uiPriority="66" w:unhideWhenUsed="0"/>
-    <w:lsdException w:name="Medium Grid 1 Accent 5" w:semiHidden="0" w:uiPriority="67" w:unhideWhenUsed="0"/>
-    <w:lsdException w:name="Medium Grid 2 Accent 5" w:semiHidden="0" w:uiPriority="68" w:unhideWhenUsed="0"/>
-    <w:lsdException w:name="Medium Grid 3 Accent 5" w:semiHidden="0" w:uiPriority="69" w:unhideWhenUsed="0"/>
-    <w:lsdException w:name="Dark List Accent 5" w:semiHidden="0" w:uiPriority="70" w:unhideWhenUsed="0"/>
-    <w:lsdException w:name="Colorful Shading Accent 5" w:semiHidden="0" w:uiPriority="71" w:unhideWhenUsed="0"/>
-    <w:lsdException w:name="Colorful List Accent 5" w:semiHidden="0" w:uiPriority="72" w:unhideWhenUsed="0"/>
-    <w:lsdException w:name="Colorful Grid Accent 5" w:semiHidden="0" w:uiPriority="73" w:unhideWhenUsed="0"/>
-    <w:lsdException w:name="Light Shading Accent 6" w:semiHidden="0" w:uiPriority="60" w:unhideWhenUsed="0"/>
-    <w:lsdException w:name="Light List Accent 6" w:semiHidden="0" w:uiPriority="61" w:unhideWhenUsed="0"/>
-    <w:lsdException w:name="Light Grid Accent 6" w:semiHidden="0" w:uiPriority="62" w:unhideWhenUsed="0"/>
-    <w:lsdException w:name="Medium Shading 1 Accent 6" w:semiHidden="0" w:uiPriority="63" w:unhideWhenUsed="0"/>
-    <w:lsdException w:name="Medium Shading 2 Accent 6" w:semiHidden="0" w:uiPriority="64" w:unhideWhenUsed="0"/>
-    <w:lsdException w:name="Medium List 1 Accent 6" w:semiHidden="0" w:uiPriority="65" w:unhideWhenUsed="0"/>
-    <w:lsdException w:name="Medium List 2 Accent 6" w:semiHidden="0" w:uiPriority="66" w:unhideWhenUsed="0"/>
-    <w:lsdException w:name="Medium Grid 1 Accent 6" w:semiHidden="0" w:uiPriority="67" w:unhideWhenUsed="0"/>
-    <w:lsdException w:name="Medium Grid 2 Accent 6" w:semiHidden="0" w:uiPriority="68" w:unhideWhenUsed="0"/>
-    <w:lsdException w:name="Medium Grid 3 Accent 6" w:semiHidden="0" w:uiPriority="69" w:unhideWhenUsed="0"/>
-    <w:lsdException w:name="Dark List Accent 6" w:semiHidden="0" w:uiPriority="70" w:unhideWhenUsed="0"/>
-    <w:lsdException w:name="Colorful Shading Accent 6" w:semiHidden="0" w:uiPriority="71" w:unhideWhenUsed="0"/>
-    <w:lsdException w:name="Colorful List Accent 6" w:semiHidden="0" w:uiPriority="72" w:unhideWhenUsed="0"/>
-    <w:lsdException w:name="Colorful Grid Accent 6" w:semiHidden="0" w:uiPriority="73" w:unhideWhenUsed="0"/>
-    <w:lsdException w:name="Subtle Emphasis" w:semiHidden="0" w:uiPriority="19" w:unhideWhenUsed="0" w:qFormat="1"/>
-    <w:lsdException w:name="Intense Emphasis" w:semiHidden="0" w:uiPriority="21" w:unhideWhenUsed="0" w:qFormat="1"/>
-    <w:lsdException w:name="Subtle Reference" w:semiHidden="0" w:uiPriority="31" w:unhideWhenUsed="0" w:qFormat="1"/>
-    <w:lsdException w:name="Intense Reference" w:semiHidden="0" w:uiPriority="32" w:unhideWhenUsed="0" w:qFormat="1"/>
-    <w:lsdException w:name="Book Title" w:semiHidden="0" w:uiPriority="33" w:unhideWhenUsed="0" w:qFormat="1"/>
-    <w:lsdException w:name="Bibliography" w:uiPriority="37"/>
-    <w:lsdException w:name="TOC Heading" w:uiPriority="39" w:qFormat="1"/>
-  </w:latentStyles>
-  <w:style w:type="paragraph" w:default="1" w:styleId="Normal">
-    <w:name w:val="Normal"/>
-    <w:qFormat/>
-  </w:style>
-  <w:style w:type="character" w:default="1" w:styleId="DefaultParagraphFont">
-    <w:name w:val="Default Paragraph Font"/>
-    <w:uiPriority w:val="1"/>
-    <w:semiHidden/>
-    <w:unhideWhenUsed/>
-  </w:style>
-  <w:style w:type="table" w:default="1" w:styleId="TableNormal">
-    <w:name w:val="Normal Table"/>
-    <w:uiPriority w:val="99"/>
-    <w:semiHidden/>
-    <w:unhideWhenUsed/>
-    <w:qFormat/>
-    <w:tblPr>
-      <w:tblInd w:w="0" w:type="dxa"/>
-      <w:tblCellMar>
-        <w:top w:w="0" w:type="dxa"/>
-        <w:left w:w="108" w:type="dxa"/>
-        <w:bottom w:w="0" w:type="dxa"/>
-        <w:right w:w="108" w:type="dxa"/>
-      </w:tblCellMar>
-    </w:tblPr>
-  </w:style>
-  <w:style w:type="numbering" w:default="1" w:styleId="NoList">
-    <w:name w:val="No List"/>
-    <w:uiPriority w:val="99"/>
-    <w:semiHidden/>
-    <w:unhideWhenUsed/>
-  </w:style>
-  <w:style w:type="paragraph" w:customStyle="1" w:styleId="E7CC888514624CC880457C17BFA5D50A">
-    <w:name w:val="E7CC888514624CC880457C17BFA5D50A"/>
-    <w:rsid w:val="008506E3"/>
-  </w:style>
-  <w:style w:type="paragraph" w:customStyle="1" w:styleId="029D817E0B9C4E798C3715F6DE84632E">
-    <w:name w:val="029D817E0B9C4E798C3715F6DE84632E"/>
-    <w:rsid w:val="008506E3"/>
-  </w:style>
-  <w:style w:type="paragraph" w:customStyle="1" w:styleId="3B158DFBDD994478A1AF7989AB4C83D9">
-    <w:name w:val="3B158DFBDD994478A1AF7989AB4C83D9"/>
-    <w:rsid w:val="008506E3"/>
-  </w:style>
-  <w:style w:type="paragraph" w:customStyle="1" w:styleId="24E5FD27534541439E0A575231EF7F61">
-    <w:name w:val="24E5FD27534541439E0A575231EF7F61"/>
-    <w:rsid w:val="008506E3"/>
-  </w:style>
-  <w:style w:type="paragraph" w:customStyle="1" w:styleId="79CB1A5ADC314034A1DF5192C4BC1B2F">
-    <w:name w:val="79CB1A5ADC314034A1DF5192C4BC1B2F"/>
-    <w:rsid w:val="008506E3"/>
-  </w:style>
-  <w:style w:type="paragraph" w:customStyle="1" w:styleId="6910D80A9A774F5D8EE8D0AEF7B431F5">
-    <w:name w:val="6910D80A9A774F5D8EE8D0AEF7B431F5"/>
-    <w:rsid w:val="008506E3"/>
-  </w:style>
-</w:styles>
-</file>
-
-<file path=word/glossary/webSettings.xml><?xml version="1.0" encoding="utf-8"?>
-<w:webSettings xmlns:r="http://schemas.openxmlformats.org/officeDocument/2006/relationships" xmlns:w="http://schemas.openxmlformats.org/wordprocessingml/2006/main">
-  <w:optimizeForBrowser/>
-</w:webSettings>
-</file>
-
 <file path=word/theme/theme1.xml><?xml version="1.0" encoding="utf-8"?>
 <a:theme xmlns:a="http://schemas.openxmlformats.org/drawingml/2006/main" name="Office Theme">
   <a:themeElements>
@@ -5618,7 +5776,7 @@
 </file>
 
 <file path=customXml/itemProps1.xml><?xml version="1.0" encoding="utf-8"?>
-<ds:datastoreItem xmlns:ds="http://schemas.openxmlformats.org/officeDocument/2006/customXml" ds:itemID="{4D68174B-6A58-42C1-B4D8-677E7B6AF011}">
+<ds:datastoreItem xmlns:ds="http://schemas.openxmlformats.org/officeDocument/2006/customXml" ds:itemID="{84FCF3C3-1D27-4BB9-8404-C1251E58EAFF}">
   <ds:schemaRefs>
     <ds:schemaRef ds:uri="http://schemas.openxmlformats.org/officeDocument/2006/bibliography"/>
   </ds:schemaRefs>

</xml_diff>